<commit_message>
Added some extra wording fixes.
</commit_message>
<xml_diff>
--- a/README.docx
+++ b/README.docx
@@ -24,21 +24,7 @@
             <w:rStyle w:val="Hyperlink"/>
             <w:rFonts w:ascii="Helvetica" w:hAnsi="Helvetica" w:cs="Helvetica"/>
           </w:rPr>
-          <w:t>http://gi</w:t>
-        </w:r>
-        <w:r>
-          <w:rPr>
-            <w:rStyle w:val="Hyperlink"/>
-            <w:rFonts w:ascii="Helvetica" w:hAnsi="Helvetica" w:cs="Helvetica"/>
-          </w:rPr>
-          <w:t>t</w:t>
-        </w:r>
-        <w:r>
-          <w:rPr>
-            <w:rStyle w:val="Hyperlink"/>
-            <w:rFonts w:ascii="Helvetica" w:hAnsi="Helvetica" w:cs="Helvetica"/>
-          </w:rPr>
-          <w:t>hub.com/wowus/CTH</w:t>
+          <w:t>http://github.com/wowus/CTH</w:t>
         </w:r>
       </w:hyperlink>
     </w:p>
@@ -274,21 +260,7 @@
         <w:rPr>
           <w:rFonts w:ascii="Helvetica" w:hAnsi="Helvetica" w:cs="Helvetica"/>
         </w:rPr>
-        <w:t xml:space="preserve"> I also highly recommend reading through </w:t>
-      </w:r>
-      <w:proofErr w:type="spellStart"/>
-      <w:r>
-        <w:rPr>
-          <w:rFonts w:ascii="Helvetica" w:hAnsi="Helvetica" w:cs="Helvetica"/>
-        </w:rPr>
-        <w:t>Test.h</w:t>
-      </w:r>
-      <w:proofErr w:type="spellEnd"/>
-      <w:r>
-        <w:rPr>
-          <w:rFonts w:ascii="Helvetica" w:hAnsi="Helvetica" w:cs="Helvetica"/>
-        </w:rPr>
-        <w:t>. It has a lot of goodies in it, and is only about 200 lines long.</w:t>
+        <w:t xml:space="preserve"> I also highly recommend reading through Test.h. It has a lot of goodies in it, and is only about 200 lines long.</w:t>
       </w:r>
     </w:p>
     <w:p>
@@ -340,22 +312,16 @@
         <w:rPr>
           <w:rFonts w:ascii="Helvetica" w:hAnsi="Helvetica" w:cs="Helvetica"/>
         </w:rPr>
-        <w:t xml:space="preserve">Compile the “Test” project. That is, the thing you got from the </w:t>
-      </w:r>
-      <w:proofErr w:type="spellStart"/>
-      <w:r>
-        <w:rPr>
-          <w:rFonts w:ascii="Helvetica" w:hAnsi="Helvetica" w:cs="Helvetica"/>
-        </w:rPr>
-        <w:t>git</w:t>
-      </w:r>
-      <w:proofErr w:type="spellEnd"/>
-      <w:r>
-        <w:rPr>
-          <w:rFonts w:ascii="Helvetica" w:hAnsi="Helvetica" w:cs="Helvetica"/>
-        </w:rPr>
-        <w:t xml:space="preserve"> repository. You might want to change the project settings and configuration to suit your needs. I have it set exclusively to x64 for my personal needs, because my Visual Studio 2010 is bugged (x86 doesn’t work).</w:t>
-      </w:r>
+        <w:t>Compile the “Test” project. That is, the thing you got from the git repository. You might want to change the project settings and configuration to suit your needs. I have it set exclusively to x64 for my personal needs, because my Visual Studio 2010 is bugged (x86 doesn’t work).</w:t>
+      </w:r>
+      <w:r>
+        <w:rPr>
+          <w:rFonts w:ascii="Helvetica" w:hAnsi="Helvetica" w:cs="Helvetica"/>
+        </w:rPr>
+        <w:t xml:space="preserve"> If you got the code pre-built, this step is very skippable.</w:t>
+      </w:r>
+      <w:bookmarkStart w:id="0" w:name="_GoBack"/>
+      <w:bookmarkEnd w:id="0"/>
     </w:p>
     <w:p>
       <w:pPr>
@@ -403,21 +369,7 @@
         <w:rPr>
           <w:rFonts w:ascii="Helvetica" w:hAnsi="Helvetica" w:cs="Helvetica"/>
         </w:rPr>
-        <w:t xml:space="preserve"> Ensure the .</w:t>
-      </w:r>
-      <w:proofErr w:type="spellStart"/>
-      <w:r>
-        <w:rPr>
-          <w:rFonts w:ascii="Helvetica" w:hAnsi="Helvetica" w:cs="Helvetica"/>
-        </w:rPr>
-        <w:t>dll</w:t>
-      </w:r>
-      <w:proofErr w:type="spellEnd"/>
-      <w:r>
-        <w:rPr>
-          <w:rFonts w:ascii="Helvetica" w:hAnsi="Helvetica" w:cs="Helvetica"/>
-        </w:rPr>
-        <w:t xml:space="preserve"> is in a directory accessible by the test executable, and the .lib is in a directory accessible by the linker.</w:t>
+        <w:t xml:space="preserve"> Ensure the .dll is in a directory accessible by the test executable, and the .lib is in a directory accessible by the linker.</w:t>
       </w:r>
     </w:p>
     <w:p>
@@ -435,21 +387,7 @@
         <w:rPr>
           <w:rFonts w:ascii="Helvetica" w:hAnsi="Helvetica" w:cs="Helvetica"/>
         </w:rPr>
-        <w:t>Copy “</w:t>
-      </w:r>
-      <w:proofErr w:type="spellStart"/>
-      <w:r>
-        <w:rPr>
-          <w:rFonts w:ascii="Helvetica" w:hAnsi="Helvetica" w:cs="Helvetica"/>
-        </w:rPr>
-        <w:t>Test.h</w:t>
-      </w:r>
-      <w:proofErr w:type="spellEnd"/>
-      <w:r>
-        <w:rPr>
-          <w:rFonts w:ascii="Helvetica" w:hAnsi="Helvetica" w:cs="Helvetica"/>
-        </w:rPr>
-        <w:t>” into a place where it can be easily included.</w:t>
+        <w:t>Copy “Test.h” into a place where it can be easily included.</w:t>
       </w:r>
     </w:p>
     <w:p>
@@ -485,21 +423,7 @@
         <w:rPr>
           <w:rFonts w:ascii="Helvetica" w:hAnsi="Helvetica" w:cs="Helvetica"/>
         </w:rPr>
-        <w:t>Finally, as a post-build step, use “$(</w:t>
-      </w:r>
-      <w:proofErr w:type="spellStart"/>
-      <w:r>
-        <w:rPr>
-          <w:rFonts w:ascii="Helvetica" w:hAnsi="Helvetica" w:cs="Helvetica"/>
-        </w:rPr>
-        <w:t>TargetPath</w:t>
-      </w:r>
-      <w:proofErr w:type="spellEnd"/>
-      <w:r>
-        <w:rPr>
-          <w:rFonts w:ascii="Helvetica" w:hAnsi="Helvetica" w:cs="Helvetica"/>
-        </w:rPr>
-        <w:t>)”, including the quotes. This will run the tests as a part of your builds. So when they fail, your build fails. Also, test output should get redirected to your “errors” windows in visual studio.</w:t>
+        <w:t>Finally, as a post-build step, use “$(TargetPath)”, including the quotes. This will run the tests as a part of your builds. So when they fail, your build fails. Also, test output should get redirected to your “errors” windows in visual studio.</w:t>
       </w:r>
     </w:p>
     <w:p>
@@ -534,27 +458,11 @@
           <w:rFonts w:ascii="Consolas" w:hAnsi="Consolas" w:cs="Consolas"/>
         </w:rPr>
       </w:pPr>
-      <w:proofErr w:type="gramStart"/>
       <w:r>
         <w:rPr>
           <w:rFonts w:ascii="Consolas" w:hAnsi="Consolas" w:cs="Consolas"/>
         </w:rPr>
-        <w:t>TEST(</w:t>
-      </w:r>
-      <w:proofErr w:type="spellStart"/>
-      <w:proofErr w:type="gramEnd"/>
-      <w:r>
-        <w:rPr>
-          <w:rFonts w:ascii="Consolas" w:hAnsi="Consolas" w:cs="Consolas"/>
-        </w:rPr>
-        <w:t>MyCoolTestName</w:t>
-      </w:r>
-      <w:proofErr w:type="spellEnd"/>
-      <w:r>
-        <w:rPr>
-          <w:rFonts w:ascii="Consolas" w:hAnsi="Consolas" w:cs="Consolas"/>
-        </w:rPr>
-        <w:t>)</w:t>
+        <w:t>TEST(MyCoolTestName)</w:t>
       </w:r>
     </w:p>
     <w:p>
@@ -641,49 +549,7 @@
         <w:rPr>
           <w:rFonts w:ascii="Helvetica" w:hAnsi="Helvetica" w:cs="Helvetica"/>
         </w:rPr>
-        <w:t>Tests should be grouped into suites. You do this by having multiple .</w:t>
-      </w:r>
-      <w:proofErr w:type="spellStart"/>
-      <w:r>
-        <w:rPr>
-          <w:rFonts w:ascii="Helvetica" w:hAnsi="Helvetica" w:cs="Helvetica"/>
-        </w:rPr>
-        <w:t>cpp</w:t>
-      </w:r>
-      <w:proofErr w:type="spellEnd"/>
-      <w:r>
-        <w:rPr>
-          <w:rFonts w:ascii="Helvetica" w:hAnsi="Helvetica" w:cs="Helvetica"/>
-        </w:rPr>
-        <w:t xml:space="preserve"> files with tests in them. Tests in the same suite (file) may not have the same name as other tests within the same suite, but they CAN have identical names between suites. Say you have FileA.cpp and FileB.cpp. Test “foo” can be in both </w:t>
-      </w:r>
-      <w:proofErr w:type="spellStart"/>
-      <w:r>
-        <w:rPr>
-          <w:rFonts w:ascii="Helvetica" w:hAnsi="Helvetica" w:cs="Helvetica"/>
-        </w:rPr>
-        <w:t>FileA</w:t>
-      </w:r>
-      <w:proofErr w:type="spellEnd"/>
-      <w:r>
-        <w:rPr>
-          <w:rFonts w:ascii="Helvetica" w:hAnsi="Helvetica" w:cs="Helvetica"/>
-        </w:rPr>
-        <w:t xml:space="preserve"> AND </w:t>
-      </w:r>
-      <w:proofErr w:type="spellStart"/>
-      <w:r>
-        <w:rPr>
-          <w:rFonts w:ascii="Helvetica" w:hAnsi="Helvetica" w:cs="Helvetica"/>
-        </w:rPr>
-        <w:t>FileB</w:t>
-      </w:r>
-      <w:proofErr w:type="spellEnd"/>
-      <w:r>
-        <w:rPr>
-          <w:rFonts w:ascii="Helvetica" w:hAnsi="Helvetica" w:cs="Helvetica"/>
-        </w:rPr>
-        <w:t>, and the framework will execute and handle each test correctly.</w:t>
+        <w:t>Tests should be grouped into suites. You do this by having multiple .cpp files with tests in them. Tests in the same suite (file) may not have the same name as other tests within the same suite, but they CAN have identical names between suites. Say you have FileA.cpp and FileB.cpp. Test “foo” can be in both FileA AND FileB, and the framework will execute and handle each test correctly.</w:t>
       </w:r>
     </w:p>
     <w:p>
@@ -702,35 +568,7 @@
         <w:rPr>
           <w:rFonts w:ascii="Helvetica" w:hAnsi="Helvetica" w:cs="Helvetica"/>
         </w:rPr>
-        <w:t>The level of abstraction of “X” is up to you; just try to make sense to the reader. The way I usually do it is that for every .</w:t>
-      </w:r>
-      <w:proofErr w:type="spellStart"/>
-      <w:r>
-        <w:rPr>
-          <w:rFonts w:ascii="Helvetica" w:hAnsi="Helvetica" w:cs="Helvetica"/>
-        </w:rPr>
-        <w:t>cpp</w:t>
-      </w:r>
-      <w:proofErr w:type="spellEnd"/>
-      <w:r>
-        <w:rPr>
-          <w:rFonts w:ascii="Helvetica" w:hAnsi="Helvetica" w:cs="Helvetica"/>
-        </w:rPr>
-        <w:t xml:space="preserve"> file in the main program, there is one .</w:t>
-      </w:r>
-      <w:proofErr w:type="spellStart"/>
-      <w:r>
-        <w:rPr>
-          <w:rFonts w:ascii="Helvetica" w:hAnsi="Helvetica" w:cs="Helvetica"/>
-        </w:rPr>
-        <w:t>cpp</w:t>
-      </w:r>
-      <w:proofErr w:type="spellEnd"/>
-      <w:r>
-        <w:rPr>
-          <w:rFonts w:ascii="Helvetica" w:hAnsi="Helvetica" w:cs="Helvetica"/>
-        </w:rPr>
-        <w:t xml:space="preserve"> to test it.</w:t>
+        <w:t>The level of abstraction of “X” is up to you; just try to make sense to the reader. The way I usually do it is that for every .cpp file in the main program, there is one .cpp to test it.</w:t>
       </w:r>
     </w:p>
     <w:p/>
@@ -1263,21 +1101,7 @@
         <w:rPr>
           <w:rFonts w:ascii="Helvetica" w:hAnsi="Helvetica" w:cs="Helvetica"/>
         </w:rPr>
-        <w:t>If you want to manually fail a test because of a custom condition (such as an exception being caught), you can call TERMINATE_</w:t>
-      </w:r>
-      <w:proofErr w:type="gramStart"/>
-      <w:r>
-        <w:rPr>
-          <w:rFonts w:ascii="Helvetica" w:hAnsi="Helvetica" w:cs="Helvetica"/>
-        </w:rPr>
-        <w:t>TEST(</w:t>
-      </w:r>
-      <w:proofErr w:type="gramEnd"/>
-      <w:r>
-        <w:rPr>
-          <w:rFonts w:ascii="Helvetica" w:hAnsi="Helvetica" w:cs="Helvetica"/>
-        </w:rPr>
-        <w:t>message) with an informative message about why the test was terminated. If a TERMINATE_TEST is ever hit, it will stop the current test, and output an error (in the form of “message”).</w:t>
+        <w:t>If you want to manually fail a test because of a custom condition (such as an exception being caught), you can call TERMINATE_TEST(message) with an informative message about why the test was terminated. If a TERMINATE_TEST is ever hit, it will stop the current test, and output an error (in the form of “message”).</w:t>
       </w:r>
     </w:p>
     <w:p>
@@ -1457,21 +1281,7 @@
         <w:rPr>
           <w:rFonts w:ascii="Helvetica" w:hAnsi="Helvetica" w:cs="Helvetica"/>
         </w:rPr>
-        <w:t xml:space="preserve">. If you find a bug, or have a feature request, use the issue tracker on </w:t>
-      </w:r>
-      <w:proofErr w:type="spellStart"/>
-      <w:r>
-        <w:rPr>
-          <w:rFonts w:ascii="Helvetica" w:hAnsi="Helvetica" w:cs="Helvetica"/>
-        </w:rPr>
-        <w:t>github</w:t>
-      </w:r>
-      <w:proofErr w:type="spellEnd"/>
-      <w:r>
-        <w:rPr>
-          <w:rFonts w:ascii="Helvetica" w:hAnsi="Helvetica" w:cs="Helvetica"/>
-        </w:rPr>
-        <w:t>.</w:t>
+        <w:t>. If you find a bug, or have a feature request, use the issue tracker on github.</w:t>
       </w:r>
     </w:p>
     <w:p>
@@ -1512,25 +1322,7 @@
           <w:sz w:val="22"/>
           <w:szCs w:val="22"/>
         </w:rPr>
-        <w:t>CTH-</w:t>
-      </w:r>
-      <w:proofErr w:type="spellStart"/>
-      <w:r>
-        <w:rPr>
-          <w:rFonts w:ascii="Helvetica" w:hAnsi="Helvetica" w:cs="Helvetica"/>
-          <w:sz w:val="22"/>
-          <w:szCs w:val="22"/>
-        </w:rPr>
-        <w:t>dev</w:t>
-      </w:r>
-      <w:proofErr w:type="spellEnd"/>
-      <w:r>
-        <w:rPr>
-          <w:rFonts w:ascii="Helvetica" w:hAnsi="Helvetica" w:cs="Helvetica"/>
-          <w:sz w:val="22"/>
-          <w:szCs w:val="22"/>
-        </w:rPr>
-        <w:t xml:space="preserve"> group, over at </w:t>
+        <w:t xml:space="preserve">CTH-dev group, over at </w:t>
       </w:r>
       <w:hyperlink r:id="rId8" w:history="1">
         <w:r>
@@ -1596,43 +1388,7 @@
         <w:rPr>
           <w:rFonts w:ascii="Helvetica" w:hAnsi="Helvetica" w:cs="Helvetica"/>
         </w:rPr>
-        <w:t xml:space="preserve">Wow, you actually read through all of that. Congratulations. Hope you enjoy this little project of mine, and maybe even contribute some things! Just remember the core principles, and everything should be fine and dandy. I’m so sorry for using visual studio 2010, but it just has a wonderful </w:t>
-      </w:r>
-      <w:proofErr w:type="spellStart"/>
-      <w:r>
-        <w:rPr>
-          <w:rFonts w:ascii="Helvetica" w:hAnsi="Helvetica" w:cs="Helvetica"/>
-        </w:rPr>
-        <w:t>parallel_for_each</w:t>
-      </w:r>
-      <w:proofErr w:type="spellEnd"/>
-      <w:r>
-        <w:rPr>
-          <w:rFonts w:ascii="Helvetica" w:hAnsi="Helvetica" w:cs="Helvetica"/>
-        </w:rPr>
-        <w:t xml:space="preserve"> that makes everything so elegant. The main .</w:t>
-      </w:r>
-      <w:proofErr w:type="spellStart"/>
-      <w:r>
-        <w:rPr>
-          <w:rFonts w:ascii="Helvetica" w:hAnsi="Helvetica" w:cs="Helvetica"/>
-        </w:rPr>
-        <w:t>dll</w:t>
-      </w:r>
-      <w:proofErr w:type="spellEnd"/>
-      <w:r>
-        <w:rPr>
-          <w:rFonts w:ascii="Helvetica" w:hAnsi="Helvetica" w:cs="Helvetica"/>
-        </w:rPr>
-        <w:t xml:space="preserve"> must be built with VS2010, but the header should work in any C++ compiler. I did my best to keep it as simple as possible for that sole purpose. Therefore, if you have a compiler that runs on Windows and a pre-build Test.dll, you should be fine</w:t>
-      </w:r>
-      <w:bookmarkStart w:id="0" w:name="_GoBack"/>
-      <w:bookmarkEnd w:id="0"/>
-      <w:r>
-        <w:rPr>
-          <w:rFonts w:ascii="Helvetica" w:hAnsi="Helvetica" w:cs="Helvetica"/>
-        </w:rPr>
-        <w:t>.</w:t>
+        <w:t>Wow, you actually read through all of that. Congratulations. Hope you enjoy this little project of mine, and maybe even contribute some things! Just remember the core principles, and everything should be fine and dandy. I’m so sorry for using visual studio 2010, but it just has a wonderful parallel_for_each that makes everything so elegant. The main .dll must be built with VS2010, but the header should work in any C++ compiler. I did my best to keep it as simple as possible for that sole purpose. Therefore, if you have a compiler that runs on Windows and a pre-build Test.dll, you should be fine.</w:t>
       </w:r>
     </w:p>
     <w:sectPr>

</xml_diff>